<commit_message>
Expploring Interpolation expressions property binding - ngFor
</commit_message>
<xml_diff>
--- a/Angular Fundamentals - Jim Cooper.docx
+++ b/Angular Fundamentals - Jim Cooper.docx
@@ -2030,6 +2030,112 @@
         <w:t>::deep selector</w:t>
       </w:r>
     </w:p>
+    <w:p>
+      <w:pPr>
+        <w:pStyle w:val="Heading2"/>
+      </w:pPr>
+      <w:r>
+        <w:t>Exploring Angular Template Syntax</w:t>
+      </w:r>
+    </w:p>
+    <w:p>
+      <w:r>
+        <w:t xml:space="preserve">Interpolation </w:t>
+      </w:r>
+    </w:p>
+    <w:p>
+      <w:r>
+        <w:t xml:space="preserve">Propoerty Binding </w:t>
+      </w:r>
+    </w:p>
+    <w:p>
+      <w:r>
+        <w:t>Expressions.</w:t>
+      </w:r>
+    </w:p>
+    <w:p>
+      <w:r>
+        <w:t>Expressions recommendations</w:t>
+      </w:r>
+    </w:p>
+    <w:p>
+      <w:r>
+        <w:t>No Side-Effects.</w:t>
+      </w:r>
+    </w:p>
+    <w:p>
+      <w:r>
+        <w:t>Fast</w:t>
+      </w:r>
+    </w:p>
+    <w:p>
+      <w:r>
+        <w:t>Simple Idempotent</w:t>
+      </w:r>
+      <w:r>
+        <w:t xml:space="preserve"> = it should always give the same result</w:t>
+      </w:r>
+      <w:r>
+        <w:t xml:space="preserve"> </w:t>
+      </w:r>
+    </w:p>
+    <w:p>
+      <w:pPr>
+        <w:pStyle w:val="Heading3"/>
+      </w:pPr>
+      <w:r>
+        <w:t>Event Bindings and Statements</w:t>
+      </w:r>
+    </w:p>
+    <w:p/>
+    <w:p>
+      <w:r>
+        <w:t>Dom event bindings to the functions/statements.</w:t>
+      </w:r>
+    </w:p>
+    <w:p>
+      <w:r>
+        <w:t>Guidelines for the template statements.</w:t>
+      </w:r>
+    </w:p>
+    <w:p>
+      <w:pPr>
+        <w:pStyle w:val="ListParagraph"/>
+        <w:numPr>
+          <w:ilvl w:val="0"/>
+          <w:numId w:val="2"/>
+        </w:numPr>
+      </w:pPr>
+      <w:r>
+        <w:t>Assignment Except =</w:t>
+      </w:r>
+    </w:p>
+    <w:p>
+      <w:pPr>
+        <w:pStyle w:val="ListParagraph"/>
+        <w:numPr>
+          <w:ilvl w:val="0"/>
+          <w:numId w:val="2"/>
+        </w:numPr>
+      </w:pPr>
+      <w:r>
+        <w:t>new Keyword</w:t>
+      </w:r>
+    </w:p>
+    <w:p>
+      <w:pPr>
+        <w:pStyle w:val="ListParagraph"/>
+        <w:numPr>
+          <w:ilvl w:val="0"/>
+          <w:numId w:val="2"/>
+        </w:numPr>
+      </w:pPr>
+      <w:r>
+        <w:t>Global Namespace should be not be used</w:t>
+      </w:r>
+    </w:p>
+    <w:p/>
+    <w:p/>
     <w:sectPr>
       <w:pgSz w:w="12240" w:h="15840"/>
       <w:pgMar w:top="1440" w:right="1440" w:bottom="1440" w:left="1440" w:header="720" w:footer="720" w:gutter="0"/>
@@ -2093,6 +2199,119 @@
 <file path=word/numbering.xml><?xml version="1.0" encoding="utf-8"?>
 <w:numbering xmlns:wpc="http://schemas.microsoft.com/office/word/2010/wordprocessingCanvas" xmlns:cx="http://schemas.microsoft.com/office/drawing/2014/chartex" xmlns:cx1="http://schemas.microsoft.com/office/drawing/2015/9/8/chartex" xmlns:cx2="http://schemas.microsoft.com/office/drawing/2015/10/21/chartex" xmlns:cx3="http://schemas.microsoft.com/office/drawing/2016/5/9/chartex" xmlns:cx4="http://schemas.microsoft.com/office/drawing/2016/5/10/chartex" xmlns:cx5="http://schemas.microsoft.com/office/drawing/2016/5/11/chartex" xmlns:cx6="http://schemas.microsoft.com/office/drawing/2016/5/12/chartex" xmlns:cx7="http://schemas.microsoft.com/office/drawing/2016/5/13/chartex" xmlns:cx8="http://schemas.microsoft.com/office/drawing/2016/5/14/chartex" xmlns:mc="http://schemas.openxmlformats.org/markup-compatibility/2006" xmlns:aink="http://schemas.microsoft.com/office/drawing/2016/ink" xmlns:am3d="http://schemas.microsoft.com/office/drawing/2017/model3d" xmlns:o="urn:schemas-microsoft-com:office:office" xmlns:r="http://schemas.openxmlformats.org/officeDocument/2006/relationships" xmlns:m="http://schemas.openxmlformats.org/officeDocument/2006/math" xmlns:v="urn:schemas-microsoft-com:vml" xmlns:wp14="http://schemas.microsoft.com/office/word/2010/wordprocessingDrawing" xmlns:wp="http://schemas.openxmlformats.org/drawingml/2006/wordprocessingDrawing" xmlns:w10="urn:schemas-microsoft-com:office:word" xmlns:w="http://schemas.openxmlformats.org/wordprocessingml/2006/main" xmlns:w14="http://schemas.microsoft.com/office/word/2010/wordml" xmlns:w15="http://schemas.microsoft.com/office/word/2012/wordml" xmlns:w16cex="http://schemas.microsoft.com/office/word/2018/wordml/cex" xmlns:w16cid="http://schemas.microsoft.com/office/word/2016/wordml/cid" xmlns:w16="http://schemas.microsoft.com/office/word/2018/wordml" xmlns:w16se="http://schemas.microsoft.com/office/word/2015/wordml/symex" xmlns:wpg="http://schemas.microsoft.com/office/word/2010/wordprocessingGroup" xmlns:wpi="http://schemas.microsoft.com/office/word/2010/wordprocessingInk" xmlns:wne="http://schemas.microsoft.com/office/word/2006/wordml" xmlns:wps="http://schemas.microsoft.com/office/word/2010/wordprocessingShape" mc:Ignorable="w14 w15 w16se w16cid w16 w16cex wp14">
   <w:abstractNum w:abstractNumId="0" w15:restartNumberingAfterBreak="0">
+    <w:nsid w:val="0C97402F"/>
+    <w:multiLevelType w:val="hybridMultilevel"/>
+    <w:tmpl w:val="1774FA5E"/>
+    <w:lvl w:ilvl="0" w:tplc="18062740">
+      <w:start w:val="1"/>
+      <w:numFmt w:val="bullet"/>
+      <w:lvlText w:val=""/>
+      <w:lvlJc w:val="left"/>
+      <w:pPr>
+        <w:ind w:left="720" w:hanging="360"/>
+      </w:pPr>
+      <w:rPr>
+        <w:rFonts w:ascii="Symbol" w:eastAsiaTheme="minorHAnsi" w:hAnsi="Symbol" w:cstheme="minorBidi" w:hint="default"/>
+      </w:rPr>
+    </w:lvl>
+    <w:lvl w:ilvl="1" w:tplc="40090003" w:tentative="1">
+      <w:start w:val="1"/>
+      <w:numFmt w:val="bullet"/>
+      <w:lvlText w:val="o"/>
+      <w:lvlJc w:val="left"/>
+      <w:pPr>
+        <w:ind w:left="1440" w:hanging="360"/>
+      </w:pPr>
+      <w:rPr>
+        <w:rFonts w:ascii="Courier New" w:hAnsi="Courier New" w:cs="Courier New" w:hint="default"/>
+      </w:rPr>
+    </w:lvl>
+    <w:lvl w:ilvl="2" w:tplc="40090005" w:tentative="1">
+      <w:start w:val="1"/>
+      <w:numFmt w:val="bullet"/>
+      <w:lvlText w:val=""/>
+      <w:lvlJc w:val="left"/>
+      <w:pPr>
+        <w:ind w:left="2160" w:hanging="360"/>
+      </w:pPr>
+      <w:rPr>
+        <w:rFonts w:ascii="Wingdings" w:hAnsi="Wingdings" w:hint="default"/>
+      </w:rPr>
+    </w:lvl>
+    <w:lvl w:ilvl="3" w:tplc="40090001" w:tentative="1">
+      <w:start w:val="1"/>
+      <w:numFmt w:val="bullet"/>
+      <w:lvlText w:val=""/>
+      <w:lvlJc w:val="left"/>
+      <w:pPr>
+        <w:ind w:left="2880" w:hanging="360"/>
+      </w:pPr>
+      <w:rPr>
+        <w:rFonts w:ascii="Symbol" w:hAnsi="Symbol" w:hint="default"/>
+      </w:rPr>
+    </w:lvl>
+    <w:lvl w:ilvl="4" w:tplc="40090003" w:tentative="1">
+      <w:start w:val="1"/>
+      <w:numFmt w:val="bullet"/>
+      <w:lvlText w:val="o"/>
+      <w:lvlJc w:val="left"/>
+      <w:pPr>
+        <w:ind w:left="3600" w:hanging="360"/>
+      </w:pPr>
+      <w:rPr>
+        <w:rFonts w:ascii="Courier New" w:hAnsi="Courier New" w:cs="Courier New" w:hint="default"/>
+      </w:rPr>
+    </w:lvl>
+    <w:lvl w:ilvl="5" w:tplc="40090005" w:tentative="1">
+      <w:start w:val="1"/>
+      <w:numFmt w:val="bullet"/>
+      <w:lvlText w:val=""/>
+      <w:lvlJc w:val="left"/>
+      <w:pPr>
+        <w:ind w:left="4320" w:hanging="360"/>
+      </w:pPr>
+      <w:rPr>
+        <w:rFonts w:ascii="Wingdings" w:hAnsi="Wingdings" w:hint="default"/>
+      </w:rPr>
+    </w:lvl>
+    <w:lvl w:ilvl="6" w:tplc="40090001" w:tentative="1">
+      <w:start w:val="1"/>
+      <w:numFmt w:val="bullet"/>
+      <w:lvlText w:val=""/>
+      <w:lvlJc w:val="left"/>
+      <w:pPr>
+        <w:ind w:left="5040" w:hanging="360"/>
+      </w:pPr>
+      <w:rPr>
+        <w:rFonts w:ascii="Symbol" w:hAnsi="Symbol" w:hint="default"/>
+      </w:rPr>
+    </w:lvl>
+    <w:lvl w:ilvl="7" w:tplc="40090003" w:tentative="1">
+      <w:start w:val="1"/>
+      <w:numFmt w:val="bullet"/>
+      <w:lvlText w:val="o"/>
+      <w:lvlJc w:val="left"/>
+      <w:pPr>
+        <w:ind w:left="5760" w:hanging="360"/>
+      </w:pPr>
+      <w:rPr>
+        <w:rFonts w:ascii="Courier New" w:hAnsi="Courier New" w:cs="Courier New" w:hint="default"/>
+      </w:rPr>
+    </w:lvl>
+    <w:lvl w:ilvl="8" w:tplc="40090005" w:tentative="1">
+      <w:start w:val="1"/>
+      <w:numFmt w:val="bullet"/>
+      <w:lvlText w:val=""/>
+      <w:lvlJc w:val="left"/>
+      <w:pPr>
+        <w:ind w:left="6480" w:hanging="360"/>
+      </w:pPr>
+      <w:rPr>
+        <w:rFonts w:ascii="Wingdings" w:hAnsi="Wingdings" w:hint="default"/>
+      </w:rPr>
+    </w:lvl>
+  </w:abstractNum>
+  <w:abstractNum w:abstractNumId="1" w15:restartNumberingAfterBreak="0">
     <w:nsid w:val="219F1789"/>
     <w:multiLevelType w:val="hybridMultilevel"/>
     <w:tmpl w:val="279E5732"/>
@@ -2182,6 +2401,9 @@
     </w:lvl>
   </w:abstractNum>
   <w:num w:numId="1">
+    <w:abstractNumId w:val="1"/>
+  </w:num>
+  <w:num w:numId="2">
     <w:abstractNumId w:val="0"/>
   </w:num>
 </w:numbering>

</xml_diff>

<commit_message>
End of Section 4: Exploring Angular Template Syntax
</commit_message>
<xml_diff>
--- a/Angular Fundamentals - Jim Cooper.docx
+++ b/Angular Fundamentals - Jim Cooper.docx
@@ -2134,7 +2134,123 @@
         <w:t>Global Namespace should be not be used</w:t>
       </w:r>
     </w:p>
-    <w:p/>
+    <w:p>
+      <w:pPr>
+        <w:pStyle w:val="ListParagraph"/>
+        <w:numPr>
+          <w:ilvl w:val="0"/>
+          <w:numId w:val="2"/>
+        </w:numPr>
+      </w:pPr>
+    </w:p>
+    <w:p>
+      <w:pPr>
+        <w:pStyle w:val="Heading3"/>
+      </w:pPr>
+      <w:r>
+        <w:lastRenderedPageBreak/>
+        <w:t>Repeating Data with ngFor</w:t>
+      </w:r>
+    </w:p>
+    <w:p>
+      <w:pPr>
+        <w:pStyle w:val="Heading3"/>
+      </w:pPr>
+      <w:r>
+        <w:t>Handline Null Values with the Safe-Navigation Operator ?</w:t>
+      </w:r>
+    </w:p>
+    <w:p>
+      <w:pPr>
+        <w:pStyle w:val="Heading3"/>
+      </w:pPr>
+      <w:r>
+        <w:t>Hiding and Showing Content</w:t>
+      </w:r>
+      <w:r>
+        <w:t xml:space="preserve"> with ngIf</w:t>
+      </w:r>
+    </w:p>
+    <w:p>
+      <w:pPr>
+        <w:pStyle w:val="Heading3"/>
+      </w:pPr>
+      <w:r>
+        <w:t>Hiding Content with the [Hidden] Binding</w:t>
+      </w:r>
+    </w:p>
+    <w:p>
+      <w:pPr>
+        <w:pStyle w:val="Heading3"/>
+      </w:pPr>
+      <w:r>
+        <w:t>Hiding and Showing Content with ngSwitch</w:t>
+      </w:r>
+    </w:p>
+    <w:p>
+      <w:pPr>
+        <w:pStyle w:val="Heading3"/>
+      </w:pPr>
+      <w:r>
+        <w:t>Styling Components with ngClass</w:t>
+      </w:r>
+    </w:p>
+    <w:p>
+      <w:pPr>
+        <w:pStyle w:val="ListParagraph"/>
+        <w:numPr>
+          <w:ilvl w:val="0"/>
+          <w:numId w:val="3"/>
+        </w:numPr>
+      </w:pPr>
+      <w:r>
+        <w:t>Class binding [class.&lt;classname&gt;] will apply single class</w:t>
+      </w:r>
+    </w:p>
+    <w:p>
+      <w:pPr>
+        <w:pStyle w:val="ListParagraph"/>
+        <w:numPr>
+          <w:ilvl w:val="0"/>
+          <w:numId w:val="3"/>
+        </w:numPr>
+      </w:pPr>
+      <w:r>
+        <w:t>ngClass -&gt; expressions and statement, function</w:t>
+      </w:r>
+    </w:p>
+    <w:p>
+      <w:pPr>
+        <w:pStyle w:val="Heading3"/>
+      </w:pPr>
+      <w:r>
+        <w:t>Styling Components with ngStyle</w:t>
+      </w:r>
+    </w:p>
+    <w:p>
+      <w:pPr>
+        <w:pStyle w:val="ListParagraph"/>
+        <w:numPr>
+          <w:ilvl w:val="0"/>
+          <w:numId w:val="3"/>
+        </w:numPr>
+      </w:pPr>
+      <w:r>
+        <w:t>Style binding [style:&lt;style&gt;] will apply single style</w:t>
+      </w:r>
+    </w:p>
+    <w:p>
+      <w:pPr>
+        <w:pStyle w:val="ListParagraph"/>
+        <w:numPr>
+          <w:ilvl w:val="0"/>
+          <w:numId w:val="3"/>
+        </w:numPr>
+      </w:pPr>
+      <w:r>
+        <w:t>ngStyle -&gt; expressions and statement, function</w:t>
+      </w:r>
+    </w:p>
     <w:p/>
     <w:sectPr>
       <w:pgSz w:w="12240" w:h="15840"/>
@@ -2400,11 +2516,127 @@
       </w:pPr>
     </w:lvl>
   </w:abstractNum>
+  <w:abstractNum w:abstractNumId="2" w15:restartNumberingAfterBreak="0">
+    <w:nsid w:val="2AE70B74"/>
+    <w:multiLevelType w:val="hybridMultilevel"/>
+    <w:tmpl w:val="0AD85948"/>
+    <w:lvl w:ilvl="0" w:tplc="0E949204">
+      <w:start w:val="1"/>
+      <w:numFmt w:val="bullet"/>
+      <w:lvlText w:val="-"/>
+      <w:lvlJc w:val="left"/>
+      <w:pPr>
+        <w:ind w:left="720" w:hanging="360"/>
+      </w:pPr>
+      <w:rPr>
+        <w:rFonts w:ascii="Calibri" w:eastAsiaTheme="minorHAnsi" w:hAnsi="Calibri" w:cs="Calibri" w:hint="default"/>
+      </w:rPr>
+    </w:lvl>
+    <w:lvl w:ilvl="1" w:tplc="40090003" w:tentative="1">
+      <w:start w:val="1"/>
+      <w:numFmt w:val="bullet"/>
+      <w:lvlText w:val="o"/>
+      <w:lvlJc w:val="left"/>
+      <w:pPr>
+        <w:ind w:left="1440" w:hanging="360"/>
+      </w:pPr>
+      <w:rPr>
+        <w:rFonts w:ascii="Courier New" w:hAnsi="Courier New" w:cs="Courier New" w:hint="default"/>
+      </w:rPr>
+    </w:lvl>
+    <w:lvl w:ilvl="2" w:tplc="40090005" w:tentative="1">
+      <w:start w:val="1"/>
+      <w:numFmt w:val="bullet"/>
+      <w:lvlText w:val=""/>
+      <w:lvlJc w:val="left"/>
+      <w:pPr>
+        <w:ind w:left="2160" w:hanging="360"/>
+      </w:pPr>
+      <w:rPr>
+        <w:rFonts w:ascii="Wingdings" w:hAnsi="Wingdings" w:hint="default"/>
+      </w:rPr>
+    </w:lvl>
+    <w:lvl w:ilvl="3" w:tplc="40090001" w:tentative="1">
+      <w:start w:val="1"/>
+      <w:numFmt w:val="bullet"/>
+      <w:lvlText w:val=""/>
+      <w:lvlJc w:val="left"/>
+      <w:pPr>
+        <w:ind w:left="2880" w:hanging="360"/>
+      </w:pPr>
+      <w:rPr>
+        <w:rFonts w:ascii="Symbol" w:hAnsi="Symbol" w:hint="default"/>
+      </w:rPr>
+    </w:lvl>
+    <w:lvl w:ilvl="4" w:tplc="40090003" w:tentative="1">
+      <w:start w:val="1"/>
+      <w:numFmt w:val="bullet"/>
+      <w:lvlText w:val="o"/>
+      <w:lvlJc w:val="left"/>
+      <w:pPr>
+        <w:ind w:left="3600" w:hanging="360"/>
+      </w:pPr>
+      <w:rPr>
+        <w:rFonts w:ascii="Courier New" w:hAnsi="Courier New" w:cs="Courier New" w:hint="default"/>
+      </w:rPr>
+    </w:lvl>
+    <w:lvl w:ilvl="5" w:tplc="40090005" w:tentative="1">
+      <w:start w:val="1"/>
+      <w:numFmt w:val="bullet"/>
+      <w:lvlText w:val=""/>
+      <w:lvlJc w:val="left"/>
+      <w:pPr>
+        <w:ind w:left="4320" w:hanging="360"/>
+      </w:pPr>
+      <w:rPr>
+        <w:rFonts w:ascii="Wingdings" w:hAnsi="Wingdings" w:hint="default"/>
+      </w:rPr>
+    </w:lvl>
+    <w:lvl w:ilvl="6" w:tplc="40090001" w:tentative="1">
+      <w:start w:val="1"/>
+      <w:numFmt w:val="bullet"/>
+      <w:lvlText w:val=""/>
+      <w:lvlJc w:val="left"/>
+      <w:pPr>
+        <w:ind w:left="5040" w:hanging="360"/>
+      </w:pPr>
+      <w:rPr>
+        <w:rFonts w:ascii="Symbol" w:hAnsi="Symbol" w:hint="default"/>
+      </w:rPr>
+    </w:lvl>
+    <w:lvl w:ilvl="7" w:tplc="40090003" w:tentative="1">
+      <w:start w:val="1"/>
+      <w:numFmt w:val="bullet"/>
+      <w:lvlText w:val="o"/>
+      <w:lvlJc w:val="left"/>
+      <w:pPr>
+        <w:ind w:left="5760" w:hanging="360"/>
+      </w:pPr>
+      <w:rPr>
+        <w:rFonts w:ascii="Courier New" w:hAnsi="Courier New" w:cs="Courier New" w:hint="default"/>
+      </w:rPr>
+    </w:lvl>
+    <w:lvl w:ilvl="8" w:tplc="40090005" w:tentative="1">
+      <w:start w:val="1"/>
+      <w:numFmt w:val="bullet"/>
+      <w:lvlText w:val=""/>
+      <w:lvlJc w:val="left"/>
+      <w:pPr>
+        <w:ind w:left="6480" w:hanging="360"/>
+      </w:pPr>
+      <w:rPr>
+        <w:rFonts w:ascii="Wingdings" w:hAnsi="Wingdings" w:hint="default"/>
+      </w:rPr>
+    </w:lvl>
+  </w:abstractNum>
   <w:num w:numId="1">
     <w:abstractNumId w:val="1"/>
   </w:num>
   <w:num w:numId="2">
     <w:abstractNumId w:val="0"/>
+  </w:num>
+  <w:num w:numId="3">
+    <w:abstractNumId w:val="2"/>
   </w:num>
 </w:numbering>
 </file>

</xml_diff>

<commit_message>
Changes commited for backup
</commit_message>
<xml_diff>
--- a/Angular Fundamentals - Jim Cooper.docx
+++ b/Angular Fundamentals - Jim Cooper.docx
@@ -2252,6 +2252,44 @@
       </w:r>
     </w:p>
     <w:p/>
+    <w:p>
+      <w:pPr>
+        <w:pStyle w:val="Heading2"/>
+      </w:pPr>
+      <w:r>
+        <w:t>Creating Reusable Angular Services</w:t>
+      </w:r>
+    </w:p>
+    <w:p>
+      <w:pPr>
+        <w:pStyle w:val="Heading3"/>
+      </w:pPr>
+      <w:r>
+        <w:t>Why we need dependency injection?</w:t>
+      </w:r>
+    </w:p>
+    <w:p>
+      <w:pPr>
+        <w:pStyle w:val="Heading3"/>
+      </w:pPr>
+      <w:r>
+        <w:t>Creating your first service</w:t>
+      </w:r>
+    </w:p>
+    <w:p>
+      <w:pPr>
+        <w:pStyle w:val="Heading3"/>
+      </w:pPr>
+      <w:r>
+        <w:t>Wrapping Third Party Services</w:t>
+      </w:r>
+    </w:p>
+    <w:p/>
+    <w:p>
+      <w:r>
+        <w:t>Adding only in angular.json, third party library can be used. But the code can’t be tested. Since, library not added as dependency through DI</w:t>
+      </w:r>
+    </w:p>
     <w:sectPr>
       <w:pgSz w:w="12240" w:h="15840"/>
       <w:pgMar w:top="1440" w:right="1440" w:bottom="1440" w:left="1440" w:header="720" w:footer="720" w:gutter="0"/>
@@ -2764,6 +2802,7 @@
     <w:lsdException w:name="HTML Sample" w:semiHidden="1" w:unhideWhenUsed="1"/>
     <w:lsdException w:name="HTML Typewriter" w:semiHidden="1" w:unhideWhenUsed="1"/>
     <w:lsdException w:name="HTML Variable" w:semiHidden="1" w:unhideWhenUsed="1"/>
+    <w:lsdException w:name="Normal Table" w:semiHidden="1" w:unhideWhenUsed="1"/>
     <w:lsdException w:name="annotation subject" w:semiHidden="1" w:unhideWhenUsed="1"/>
     <w:lsdException w:name="No List" w:semiHidden="1" w:unhideWhenUsed="1"/>
     <w:lsdException w:name="Outline List 1" w:semiHidden="1" w:unhideWhenUsed="1"/>
@@ -2806,8 +2845,11 @@
     <w:lsdException w:name="Table Contemporary" w:semiHidden="1" w:unhideWhenUsed="1"/>
     <w:lsdException w:name="Table Elegant" w:semiHidden="1" w:unhideWhenUsed="1"/>
     <w:lsdException w:name="Table Professional" w:semiHidden="1" w:unhideWhenUsed="1"/>
+    <w:lsdException w:name="Table Subtle 1" w:semiHidden="1" w:unhideWhenUsed="1"/>
     <w:lsdException w:name="Table Subtle 2" w:semiHidden="1" w:unhideWhenUsed="1"/>
     <w:lsdException w:name="Table Web 1" w:semiHidden="1" w:unhideWhenUsed="1"/>
+    <w:lsdException w:name="Table Web 2" w:semiHidden="1" w:unhideWhenUsed="1"/>
+    <w:lsdException w:name="Table Web 3" w:semiHidden="1" w:unhideWhenUsed="1"/>
     <w:lsdException w:name="Balloon Text" w:semiHidden="1" w:unhideWhenUsed="1"/>
     <w:lsdException w:name="Table Grid" w:uiPriority="39"/>
     <w:lsdException w:name="Table Theme" w:semiHidden="1" w:unhideWhenUsed="1"/>

</xml_diff>